<commit_message>
--intermediate commit due to laptop issues so I can push to GitHub private repos to work on a different computer--
</commit_message>
<xml_diff>
--- a/CRDMA/docs/Cruise Data Management Application - How To Configure Application.docx
+++ b/CRDMA/docs/Cruise Data Management Application - How To Configure Application.docx
@@ -121,7 +121,21 @@
         <w:rPr>
           <w:rFonts w:cstheme="minorHAnsi"/>
         </w:rPr>
-        <w:t xml:space="preserve">Database to be installed (Git tag: </w:t>
+        <w:t>Database to be installed (</w:t>
+      </w:r>
+      <w:proofErr w:type="spellStart"/>
+      <w:r>
+        <w:rPr>
+          <w:rFonts w:cstheme="minorHAnsi"/>
+        </w:rPr>
+        <w:t>Git</w:t>
+      </w:r>
+      <w:proofErr w:type="spellEnd"/>
+      <w:r>
+        <w:rPr>
+          <w:rFonts w:cstheme="minorHAnsi"/>
+        </w:rPr>
+        <w:t xml:space="preserve"> tag: </w:t>
       </w:r>
       <w:r>
         <w:rPr>
@@ -199,12 +213,14 @@
         <w:t xml:space="preserve">Execute the statements in the </w:t>
       </w:r>
       <w:hyperlink r:id="rId5" w:history="1">
+        <w:proofErr w:type="spellStart"/>
         <w:r>
           <w:rPr>
             <w:rStyle w:val="Hyperlink"/>
           </w:rPr>
           <w:t>cen_cruise_app_grant_privs.sql</w:t>
         </w:r>
+        <w:proofErr w:type="spellEnd"/>
       </w:hyperlink>
       <w:r>
         <w:rPr>
@@ -285,6 +301,7 @@
         <w:t xml:space="preserve">Execute the </w:t>
       </w:r>
       <w:hyperlink r:id="rId6" w:history="1">
+        <w:proofErr w:type="spellStart"/>
         <w:r>
           <w:rPr>
             <w:rStyle w:val="Hyperlink"/>
@@ -292,6 +309,7 @@
           </w:rPr>
           <w:t>load_users_groups.sql</w:t>
         </w:r>
+        <w:proofErr w:type="spellEnd"/>
       </w:hyperlink>
       <w:r>
         <w:rPr>
@@ -339,7 +357,21 @@
         <w:rPr>
           <w:rFonts w:cstheme="minorHAnsi"/>
         </w:rPr>
-        <w:t xml:space="preserve">*Note: More information can be found the Authorization Application Module documentation in the Git repository (URL: </w:t>
+        <w:t xml:space="preserve">*Note: More information can be found the Authorization Application Module documentation in the </w:t>
+      </w:r>
+      <w:proofErr w:type="spellStart"/>
+      <w:r>
+        <w:rPr>
+          <w:rFonts w:cstheme="minorHAnsi"/>
+        </w:rPr>
+        <w:t>Git</w:t>
+      </w:r>
+      <w:proofErr w:type="spellEnd"/>
+      <w:r>
+        <w:rPr>
+          <w:rFonts w:cstheme="minorHAnsi"/>
+        </w:rPr>
+        <w:t xml:space="preserve"> repository (URL: </w:t>
       </w:r>
       <w:hyperlink r:id="rId7" w:history="1">
         <w:r>
@@ -347,14 +379,34 @@
             <w:rStyle w:val="Hyperlink"/>
             <w:rFonts w:cstheme="minorHAnsi"/>
           </w:rPr>
-          <w:t>git@pichub.pifsc.gov:application-development/centralized-tools.git</w:t>
+          <w:t>git@gitlab.pifsc.gov:centralized-data-tools/centralized-tools.git</w:t>
         </w:r>
       </w:hyperlink>
       <w:r>
         <w:rPr>
           <w:rFonts w:cstheme="minorHAnsi"/>
         </w:rPr>
-        <w:t xml:space="preserve"> in the auth_app folder)</w:t>
+        <w:t xml:space="preserve"> </w:t>
+      </w:r>
+      <w:r>
+        <w:rPr>
+          <w:rFonts w:cstheme="minorHAnsi"/>
+        </w:rPr>
+        <w:t xml:space="preserve">in the </w:t>
+      </w:r>
+      <w:proofErr w:type="spellStart"/>
+      <w:r>
+        <w:rPr>
+          <w:rFonts w:cstheme="minorHAnsi"/>
+        </w:rPr>
+        <w:t>auth_app</w:t>
+      </w:r>
+      <w:proofErr w:type="spellEnd"/>
+      <w:r>
+        <w:rPr>
+          <w:rFonts w:cstheme="minorHAnsi"/>
+        </w:rPr>
+        <w:t xml:space="preserve"> folder)</w:t>
       </w:r>
     </w:p>
     <w:p>
@@ -417,7 +469,44 @@
         <w:rPr>
           <w:rFonts w:cstheme="minorHAnsi"/>
         </w:rPr>
-        <w:t xml:space="preserve"> script in the APEX Custom Error Handler Git repository (URL: git@pichub.pifsc.gov:application-development/apex_tools.git in the "Error Handling" folder) using the </w:t>
+        <w:t xml:space="preserve"> script in the APEX Custom Error Handler </w:t>
+      </w:r>
+      <w:proofErr w:type="spellStart"/>
+      <w:r>
+        <w:rPr>
+          <w:rFonts w:cstheme="minorHAnsi"/>
+        </w:rPr>
+        <w:t>Git</w:t>
+      </w:r>
+      <w:proofErr w:type="spellEnd"/>
+      <w:r>
+        <w:rPr>
+          <w:rFonts w:cstheme="minorHAnsi"/>
+        </w:rPr>
+        <w:t xml:space="preserve"> repository (URL: </w:t>
+      </w:r>
+      <w:hyperlink r:id="rId9" w:history="1">
+        <w:r>
+          <w:rPr>
+            <w:rStyle w:val="Hyperlink"/>
+            <w:rFonts w:cstheme="minorHAnsi"/>
+          </w:rPr>
+          <w:t>git@gitlab.pifsc.gov:centralized-data-tools/apex_tools.git</w:t>
+        </w:r>
+      </w:hyperlink>
+      <w:r>
+        <w:rPr>
+          <w:rFonts w:cstheme="minorHAnsi"/>
+        </w:rPr>
+        <w:t xml:space="preserve"> </w:t>
+      </w:r>
+      <w:bookmarkStart w:id="0" w:name="_GoBack"/>
+      <w:bookmarkEnd w:id="0"/>
+      <w:r>
+        <w:rPr>
+          <w:rFonts w:cstheme="minorHAnsi"/>
+        </w:rPr>
+        <w:t xml:space="preserve">in the "Error Handling" folder) using the </w:t>
       </w:r>
       <w:r>
         <w:rPr>
@@ -459,7 +548,21 @@
         <w:rPr>
           <w:rFonts w:cstheme="minorHAnsi"/>
         </w:rPr>
-        <w:t>*Note: More information can be found in the APEX Custom Error Handler module documentation in the Git repository</w:t>
+        <w:t xml:space="preserve">*Note: More information can be found in the APEX Custom Error Handler module documentation in the </w:t>
+      </w:r>
+      <w:proofErr w:type="spellStart"/>
+      <w:r>
+        <w:rPr>
+          <w:rFonts w:cstheme="minorHAnsi"/>
+        </w:rPr>
+        <w:t>Git</w:t>
+      </w:r>
+      <w:proofErr w:type="spellEnd"/>
+      <w:r>
+        <w:rPr>
+          <w:rFonts w:cstheme="minorHAnsi"/>
+        </w:rPr>
+        <w:t xml:space="preserve"> repository</w:t>
       </w:r>
     </w:p>
     <w:p>
@@ -479,7 +582,8 @@
         </w:rPr>
         <w:t xml:space="preserve">**Note: you can optionally execute the </w:t>
       </w:r>
-      <w:hyperlink r:id="rId9" w:history="1">
+      <w:hyperlink r:id="rId10" w:history="1">
+        <w:proofErr w:type="spellStart"/>
         <w:r>
           <w:rPr>
             <w:rStyle w:val="Hyperlink"/>
@@ -487,6 +591,7 @@
           </w:rPr>
           <w:t>grant_reload_CRDMA_data.sql</w:t>
         </w:r>
+        <w:proofErr w:type="spellEnd"/>
       </w:hyperlink>
       <w:r>
         <w:rPr>
@@ -500,8 +605,6 @@
         </w:rPr>
         <w:t xml:space="preserve">. </w:t>
       </w:r>
-      <w:bookmarkStart w:id="0" w:name="_GoBack"/>
-      <w:bookmarkEnd w:id="0"/>
     </w:p>
     <w:sectPr>
       <w:pgSz w:w="12240" w:h="15840"/>

</xml_diff>